<commit_message>
han added his part
</commit_message>
<xml_diff>
--- a/Presentation write-up.docx
+++ b/Presentation write-up.docx
@@ -41,9 +41,35 @@
       <w:r>
         <w:t xml:space="preserve"> in Texas, the availability all these job types were comparatively similar.</w:t>
       </w:r>
+    </w:p>
+    <w:p/>
+    <w:p>
+      <w:r>
+        <w:t xml:space="preserve">For a specific skill, the number of jobs is significantly different among 3 job types. </w:t>
+      </w:r>
+      <w:r>
+        <w:t>Python and SQL are essential skills required by all 3 job types. R is needed for both data analyst and data scientist which also requires tableau and machine learning respectively. Whereas, Data engineer needs Hadoop, spark and java.</w:t>
+      </w:r>
+    </w:p>
+    <w:p/>
+    <w:p>
+      <w:r>
+        <w:t xml:space="preserve">For a specific skill, the number of jobs is significantly different </w:t>
+      </w:r>
+      <w:r>
+        <w:t>in salary categories</w:t>
+      </w:r>
+      <w:r>
+        <w:t>.</w:t>
+      </w:r>
+      <w:r>
+        <w:t xml:space="preserve"> The need for python, spark, java, Hadoop and machine learning increases as the salary increasing; while the need for SQL, r, tableau and SAS stays stable across all salary categories.</w:t>
+      </w:r>
       <w:bookmarkStart w:id="0" w:name="_GoBack"/>
       <w:bookmarkEnd w:id="0"/>
     </w:p>
+    <w:p/>
+    <w:p/>
     <w:sectPr>
       <w:pgSz w:w="12240" w:h="15840"/>
       <w:pgMar w:top="1440" w:right="1440" w:bottom="1440" w:left="1440" w:header="720" w:footer="720" w:gutter="0"/>

</xml_diff>